<commit_message>
Actualización de los ERS y diagramas de Arquitectura y paquetes
</commit_message>
<xml_diff>
--- a/1. Requerimientos/ERS-SIMDJ_V.1.docx
+++ b/1. Requerimientos/ERS-SIMDJ_V.1.docx
@@ -1476,27 +1476,7 @@
                 <w:lang w:eastAsia="en-US"/>
                 <w14:ligatures w14:val="none"/>
               </w:rPr>
-              <w:t>1.3 Alcance</w:t>
-            </w:r>
-            <w:r>
-              <w:rPr>
-                <w:rStyle w:val="Hipervnculo"/>
-                <w:noProof/>
-                <w:kern w:val="0"/>
-                <w:lang w:eastAsia="en-US"/>
-                <w14:ligatures w14:val="none"/>
-              </w:rPr>
-              <w:t xml:space="preserve"> </w:t>
-            </w:r>
-            <w:r>
-              <w:rPr>
-                <w:rStyle w:val="Hipervnculo"/>
-                <w:noProof/>
-                <w:kern w:val="0"/>
-                <w:lang w:eastAsia="en-US"/>
-                <w14:ligatures w14:val="none"/>
-              </w:rPr>
-              <w:t>del proyecto de software</w:t>
+              <w:t>1.3 Alcance del proyecto de software</w:t>
             </w:r>
             <w:r>
               <w:rPr>
@@ -5360,7 +5340,15 @@
         <w:jc w:val="both"/>
       </w:pPr>
       <w:r>
-        <w:t>Identificar equilibrios secuenciales (Equilibrio Perfecto en Sub-juegos).</w:t>
+        <w:t xml:space="preserve">Identificar equilibrios secuenciales (Equilibrio Perfecto en </w:t>
+      </w:r>
+      <w:proofErr w:type="spellStart"/>
+      <w:r>
+        <w:t>Sub-juegos</w:t>
+      </w:r>
+      <w:proofErr w:type="spellEnd"/>
+      <w:r>
+        <w:t>).</w:t>
       </w:r>
     </w:p>
     <w:p>
@@ -5516,7 +5504,23 @@
         <w:jc w:val="both"/>
       </w:pPr>
       <w:r>
-        <w:t>El sistema SIM-DJ se desarrolla como una PoC en el marco de Kuantik Data Jump, empresa que ofrece una plataforma SaaS para la gestión inteligente de CFDI con IA y soluciones de analítica de datos.</w:t>
+        <w:t xml:space="preserve">El sistema SIM-DJ se desarrolla como una PoC en el marco de </w:t>
+      </w:r>
+      <w:proofErr w:type="spellStart"/>
+      <w:r>
+        <w:t>Kuantik</w:t>
+      </w:r>
+      <w:proofErr w:type="spellEnd"/>
+      <w:r>
+        <w:t xml:space="preserve"> Data </w:t>
+      </w:r>
+      <w:proofErr w:type="spellStart"/>
+      <w:r>
+        <w:t>Jump</w:t>
+      </w:r>
+      <w:proofErr w:type="spellEnd"/>
+      <w:r>
+        <w:t>, empresa que ofrece una plataforma SaaS para la gestión inteligente de CFDI con IA y soluciones de analítica de datos.</w:t>
       </w:r>
     </w:p>
     <w:p>
@@ -5524,7 +5528,15 @@
         <w:jc w:val="both"/>
       </w:pPr>
       <w:r>
-        <w:t>La PoC explora el uso de la Teoría de Juegos para simular juegos finitos y secuenciales, identificando historias, estrategias y recompensas. Aunque su aplicación inicial es con fines de experimentación, su enfoque se alinea con la visión de Kuantik de fortalecer la toma de decisiones basada en datos, con potencial de inspirar mecanismos aplicables a procesos como conciliaciones fiscales y asignación de recursos en entornos intensivos en datos.</w:t>
+        <w:t xml:space="preserve">La PoC explora el uso de la Teoría de Juegos para simular juegos finitos y secuenciales, identificando historias, estrategias y recompensas. Aunque su aplicación inicial es con fines de experimentación, su enfoque se alinea con la visión de </w:t>
+      </w:r>
+      <w:proofErr w:type="spellStart"/>
+      <w:r>
+        <w:t>Kuantik</w:t>
+      </w:r>
+      <w:proofErr w:type="spellEnd"/>
+      <w:r>
+        <w:t xml:space="preserve"> de fortalecer la toma de decisiones basada en datos, con potencial de inspirar mecanismos aplicables a procesos como conciliaciones fiscales y asignación de recursos en entornos intensivos en datos.</w:t>
       </w:r>
     </w:p>
     <w:p>
@@ -6274,7 +6286,31 @@
         <w:jc w:val="both"/>
       </w:pPr>
       <w:r>
-        <w:t>El sistema depende de librerías de código abierto (numpy, pandas, networkx, graphviz) para su funcionamiento.</w:t>
+        <w:t>El sistema depende de librerías de código abierto (</w:t>
+      </w:r>
+      <w:proofErr w:type="spellStart"/>
+      <w:r>
+        <w:t>numpy</w:t>
+      </w:r>
+      <w:proofErr w:type="spellEnd"/>
+      <w:r>
+        <w:t xml:space="preserve">, pandas, </w:t>
+      </w:r>
+      <w:proofErr w:type="spellStart"/>
+      <w:r>
+        <w:t>networkx</w:t>
+      </w:r>
+      <w:proofErr w:type="spellEnd"/>
+      <w:r>
+        <w:t xml:space="preserve">, </w:t>
+      </w:r>
+      <w:proofErr w:type="spellStart"/>
+      <w:r>
+        <w:t>graphviz</w:t>
+      </w:r>
+      <w:proofErr w:type="spellEnd"/>
+      <w:r>
+        <w:t>) para su funcionamiento.</w:t>
       </w:r>
     </w:p>
     <w:p>
@@ -7385,10 +7421,7 @@
         <w:jc w:val="both"/>
       </w:pPr>
       <w:r>
-        <w:t xml:space="preserve">El sistema debe permitir </w:t>
-      </w:r>
-      <w:r>
-        <w:t>generar el archivo SVG del árbol de decisiones.</w:t>
+        <w:t>El sistema debe permitir generar el archivo SVG del árbol de decisiones.</w:t>
       </w:r>
     </w:p>
     <w:p>
@@ -8025,7 +8058,15 @@
         <w:jc w:val="both"/>
       </w:pPr>
       <w:r>
-        <w:t>El sistema debe ofrecer la opción de identificar equilibrios secuenciales, al menos el Equilibrio Perfecto en Sub-juegos (SPE).</w:t>
+        <w:t xml:space="preserve">El sistema debe ofrecer la opción de identificar equilibrios secuenciales, al menos el Equilibrio Perfecto en </w:t>
+      </w:r>
+      <w:proofErr w:type="spellStart"/>
+      <w:r>
+        <w:t>Sub-juegos</w:t>
+      </w:r>
+      <w:proofErr w:type="spellEnd"/>
+      <w:r>
+        <w:t xml:space="preserve"> (SPE).</w:t>
       </w:r>
     </w:p>
     <w:p>
@@ -8212,13 +8253,39 @@
         <w:t>Game_</w:t>
       </w:r>
       <w:r>
-        <w:t>J&lt;númeroJugadores&gt;R&lt;númeroRondas&gt;E&lt;númeroEstrategiaPorJugadores&gt;_</w:t>
-      </w:r>
-      <w:r>
-        <w:t xml:space="preserve"> </w:t>
-      </w:r>
-      <w:r>
-        <w:t>&lt;timestamp(dd/mm/yyyy-hh-mm)&gt;</w:t>
+        <w:t>J&lt;númeroJugadores&gt;R&lt;númeroRondas&gt;E&lt;númeroEstrategiaPorJugadores&gt;_ &lt;</w:t>
+      </w:r>
+      <w:proofErr w:type="spellStart"/>
+      <w:r>
+        <w:t>timestamp</w:t>
+      </w:r>
+      <w:proofErr w:type="spellEnd"/>
+      <w:r>
+        <w:t>(</w:t>
+      </w:r>
+      <w:proofErr w:type="spellStart"/>
+      <w:r>
+        <w:t>dd</w:t>
+      </w:r>
+      <w:proofErr w:type="spellEnd"/>
+      <w:r>
+        <w:t>/mm/</w:t>
+      </w:r>
+      <w:proofErr w:type="spellStart"/>
+      <w:r>
+        <w:t>yyyy</w:t>
+      </w:r>
+      <w:proofErr w:type="spellEnd"/>
+      <w:r>
+        <w:t>-</w:t>
+      </w:r>
+      <w:proofErr w:type="spellStart"/>
+      <w:r>
+        <w:t>hh</w:t>
+      </w:r>
+      <w:proofErr w:type="spellEnd"/>
+      <w:r>
+        <w:t>-mm)&gt;</w:t>
       </w:r>
       <w:r>
         <w:t>_completo</w:t>
@@ -9725,7 +9792,23 @@
         <w:jc w:val="both"/>
       </w:pPr>
       <w:r>
-        <w:t>El código fuente debe seguir convenciones de estilo de programación PEP 8 (Python Enhancement Proposal 8) para garantizar legibilidad y consistencia.</w:t>
+        <w:t xml:space="preserve">El código fuente debe seguir convenciones de estilo de programación PEP 8 (Python </w:t>
+      </w:r>
+      <w:proofErr w:type="spellStart"/>
+      <w:r>
+        <w:t>Enhancement</w:t>
+      </w:r>
+      <w:proofErr w:type="spellEnd"/>
+      <w:r>
+        <w:t xml:space="preserve"> </w:t>
+      </w:r>
+      <w:proofErr w:type="spellStart"/>
+      <w:r>
+        <w:t>Proposal</w:t>
+      </w:r>
+      <w:proofErr w:type="spellEnd"/>
+      <w:r>
+        <w:t xml:space="preserve"> 8) para garantizar legibilidad y consistencia.</w:t>
       </w:r>
     </w:p>
     <w:p>
@@ -10135,10 +10218,12 @@
             <w:pPr>
               <w:jc w:val="center"/>
             </w:pPr>
+            <w:proofErr w:type="spellStart"/>
             <w:r>
               <w:lastRenderedPageBreak/>
               <w:t>Game</w:t>
             </w:r>
+            <w:proofErr w:type="spellEnd"/>
           </w:p>
         </w:tc>
         <w:tc>
@@ -10244,9 +10329,11 @@
             <w:pPr>
               <w:jc w:val="center"/>
             </w:pPr>
+            <w:proofErr w:type="spellStart"/>
             <w:r>
               <w:t>Strategy</w:t>
             </w:r>
+            <w:proofErr w:type="spellEnd"/>
           </w:p>
         </w:tc>
         <w:tc>
@@ -10276,9 +10363,11 @@
             <w:pPr>
               <w:jc w:val="center"/>
             </w:pPr>
+            <w:proofErr w:type="spellStart"/>
             <w:r>
               <w:t>Scenario</w:t>
             </w:r>
+            <w:proofErr w:type="spellEnd"/>
           </w:p>
         </w:tc>
         <w:tc>
@@ -10308,9 +10397,11 @@
             <w:pPr>
               <w:jc w:val="center"/>
             </w:pPr>
+            <w:proofErr w:type="spellStart"/>
             <w:r>
               <w:t>Action</w:t>
             </w:r>
+            <w:proofErr w:type="spellEnd"/>
           </w:p>
         </w:tc>
         <w:tc>
@@ -10340,9 +10431,11 @@
             <w:pPr>
               <w:jc w:val="center"/>
             </w:pPr>
+            <w:proofErr w:type="spellStart"/>
             <w:r>
               <w:t>History</w:t>
             </w:r>
+            <w:proofErr w:type="spellEnd"/>
           </w:p>
         </w:tc>
         <w:tc>
@@ -10384,9 +10477,11 @@
             <w:pPr>
               <w:jc w:val="center"/>
             </w:pPr>
+            <w:proofErr w:type="spellStart"/>
             <w:r>
               <w:t>Payoff</w:t>
             </w:r>
+            <w:proofErr w:type="spellEnd"/>
           </w:p>
         </w:tc>
         <w:tc>
@@ -11092,9 +11187,11 @@
             <w:vAlign w:val="center"/>
           </w:tcPr>
           <w:p>
+            <w:proofErr w:type="spellStart"/>
             <w:r>
               <w:t>Game</w:t>
             </w:r>
+            <w:proofErr w:type="spellEnd"/>
           </w:p>
         </w:tc>
         <w:tc>
@@ -11185,9 +11282,11 @@
             <w:vAlign w:val="center"/>
           </w:tcPr>
           <w:p>
+            <w:proofErr w:type="spellStart"/>
             <w:r>
               <w:t>Strategy</w:t>
             </w:r>
+            <w:proofErr w:type="spellEnd"/>
           </w:p>
         </w:tc>
         <w:tc>
@@ -11217,9 +11316,11 @@
             <w:vAlign w:val="center"/>
           </w:tcPr>
           <w:p>
+            <w:proofErr w:type="spellStart"/>
             <w:r>
               <w:t>Action</w:t>
             </w:r>
+            <w:proofErr w:type="spellEnd"/>
           </w:p>
         </w:tc>
         <w:tc>
@@ -11246,9 +11347,11 @@
             <w:vAlign w:val="center"/>
           </w:tcPr>
           <w:p>
+            <w:proofErr w:type="spellStart"/>
             <w:r>
               <w:t>Scenario</w:t>
             </w:r>
+            <w:proofErr w:type="spellEnd"/>
           </w:p>
         </w:tc>
         <w:tc>
@@ -11275,9 +11378,11 @@
             <w:vAlign w:val="center"/>
           </w:tcPr>
           <w:p>
+            <w:proofErr w:type="spellStart"/>
             <w:r>
               <w:t>History</w:t>
             </w:r>
+            <w:proofErr w:type="spellEnd"/>
           </w:p>
         </w:tc>
         <w:tc>
@@ -14166,8 +14271,10 @@
     <w:rsid w:val="004D49C7"/>
     <w:rsid w:val="00531C96"/>
     <w:rsid w:val="00603F3B"/>
+    <w:rsid w:val="007D1E0A"/>
     <w:rsid w:val="007D57B3"/>
     <w:rsid w:val="00B7267C"/>
+    <w:rsid w:val="00C53D85"/>
     <w:rsid w:val="00D61452"/>
     <w:rsid w:val="00E441AB"/>
     <w:rsid w:val="00F70C3C"/>

</xml_diff>